<commit_message>
SE ACTUALIZAN FORMATOS Y VISTAS, ES LO QUE ESTÁ EN PRODUCCION. NO SE HIZO NADA DE MEMOS
</commit_message>
<xml_diff>
--- a/backend/formatos/ICE.docx
+++ b/backend/formatos/ICE.docx
@@ -58,7 +58,7 @@
           <w:tab w:val="left" w:pos="9000"/>
         </w:tabs>
         <w:spacing w:after="0"/>
-        <w:ind w:left="9000" w:right="6" w:hanging="9000"/>
+        <w:ind w:right="6"/>
         <w:jc w:val="both"/>
         <w:rPr>
           <w:rFonts w:ascii="Arial" w:hAnsi="Arial" w:cs="Arial"/>
@@ -75,7 +75,73 @@
         <w:rPr>
           <w:rFonts w:ascii="Arial" w:hAnsi="Arial" w:cs="Arial"/>
         </w:rPr>
+        <w:t>block_rep</w:t>
+      </w:r>
+      <w:proofErr w:type="spellEnd"/>
+      <w:r>
+        <w:rPr>
+          <w:rFonts w:ascii="Arial" w:hAnsi="Arial" w:cs="Arial"/>
+        </w:rPr>
+        <w:t>}</w:t>
+      </w:r>
+    </w:p>
+    <w:p>
+      <w:pPr>
+        <w:tabs>
+          <w:tab w:val="left" w:pos="9000"/>
+        </w:tabs>
+        <w:spacing w:after="0"/>
+        <w:ind w:right="6"/>
+        <w:jc w:val="both"/>
+        <w:rPr>
+          <w:rFonts w:ascii="Arial" w:hAnsi="Arial" w:cs="Arial"/>
+        </w:rPr>
+      </w:pPr>
+      <w:r>
+        <w:rPr>
+          <w:rFonts w:ascii="Arial" w:hAnsi="Arial" w:cs="Arial"/>
+        </w:rPr>
+        <w:t>${</w:t>
+      </w:r>
+      <w:proofErr w:type="spellStart"/>
+      <w:r>
+        <w:rPr>
+          <w:rFonts w:ascii="Arial" w:hAnsi="Arial" w:cs="Arial"/>
+        </w:rPr>
         <w:t>representante_legal</w:t>
+      </w:r>
+      <w:proofErr w:type="spellEnd"/>
+      <w:r>
+        <w:rPr>
+          <w:rFonts w:ascii="Arial" w:hAnsi="Arial" w:cs="Arial"/>
+        </w:rPr>
+        <w:t>}</w:t>
+      </w:r>
+    </w:p>
+    <w:p>
+      <w:pPr>
+        <w:tabs>
+          <w:tab w:val="left" w:pos="9000"/>
+        </w:tabs>
+        <w:spacing w:after="0"/>
+        <w:ind w:right="6"/>
+        <w:jc w:val="both"/>
+        <w:rPr>
+          <w:rFonts w:ascii="Arial" w:hAnsi="Arial" w:cs="Arial"/>
+        </w:rPr>
+      </w:pPr>
+      <w:r>
+        <w:rPr>
+          <w:rFonts w:ascii="Arial" w:hAnsi="Arial" w:cs="Arial"/>
+        </w:rPr>
+        <w:t>${/</w:t>
+      </w:r>
+      <w:proofErr w:type="spellStart"/>
+      <w:r>
+        <w:rPr>
+          <w:rFonts w:ascii="Arial" w:hAnsi="Arial" w:cs="Arial"/>
+        </w:rPr>
+        <w:t>block_rep</w:t>
       </w:r>
       <w:proofErr w:type="spellEnd"/>
       <w:r>
@@ -155,7 +221,21 @@
         <w:rPr>
           <w:rFonts w:ascii="Arial" w:hAnsi="Arial" w:cs="Arial"/>
         </w:rPr>
-        <w:t>${colonia}</w:t>
+        <w:t>${</w:t>
+      </w:r>
+      <w:proofErr w:type="spellStart"/>
+      <w:r>
+        <w:rPr>
+          <w:rFonts w:ascii="Arial" w:hAnsi="Arial" w:cs="Arial"/>
+        </w:rPr>
+        <w:t>block_colonia</w:t>
+      </w:r>
+      <w:proofErr w:type="spellEnd"/>
+      <w:r>
+        <w:rPr>
+          <w:rFonts w:ascii="Arial" w:hAnsi="Arial" w:cs="Arial"/>
+        </w:rPr>
+        <w:t>}</w:t>
       </w:r>
     </w:p>
     <w:p>
@@ -176,6 +256,62 @@
         <w:rPr>
           <w:rFonts w:ascii="Arial" w:hAnsi="Arial" w:cs="Arial"/>
         </w:rPr>
+        <w:t>${colonia}</w:t>
+      </w:r>
+    </w:p>
+    <w:p>
+      <w:pPr>
+        <w:tabs>
+          <w:tab w:val="left" w:pos="2694"/>
+          <w:tab w:val="left" w:pos="4253"/>
+          <w:tab w:val="left" w:pos="8505"/>
+        </w:tabs>
+        <w:spacing w:after="0"/>
+        <w:ind w:right="6"/>
+        <w:jc w:val="both"/>
+        <w:rPr>
+          <w:rFonts w:ascii="Arial" w:hAnsi="Arial" w:cs="Arial"/>
+        </w:rPr>
+      </w:pPr>
+      <w:r>
+        <w:rPr>
+          <w:rFonts w:ascii="Arial" w:hAnsi="Arial" w:cs="Arial"/>
+        </w:rPr>
+        <w:t>${/</w:t>
+      </w:r>
+      <w:proofErr w:type="spellStart"/>
+      <w:r>
+        <w:rPr>
+          <w:rFonts w:ascii="Arial" w:hAnsi="Arial" w:cs="Arial"/>
+        </w:rPr>
+        <w:t>block_colonia</w:t>
+      </w:r>
+      <w:proofErr w:type="spellEnd"/>
+      <w:r>
+        <w:rPr>
+          <w:rFonts w:ascii="Arial" w:hAnsi="Arial" w:cs="Arial"/>
+        </w:rPr>
+        <w:t>}</w:t>
+      </w:r>
+    </w:p>
+    <w:p>
+      <w:pPr>
+        <w:tabs>
+          <w:tab w:val="left" w:pos="2694"/>
+          <w:tab w:val="left" w:pos="4253"/>
+          <w:tab w:val="left" w:pos="8505"/>
+        </w:tabs>
+        <w:spacing w:after="0"/>
+        <w:ind w:right="6"/>
+        <w:jc w:val="both"/>
+        <w:rPr>
+          <w:rFonts w:ascii="Arial" w:hAnsi="Arial" w:cs="Arial"/>
+        </w:rPr>
+      </w:pPr>
+      <w:r>
+        <w:rPr>
+          <w:rFonts w:ascii="Arial" w:hAnsi="Arial" w:cs="Arial"/>
+        </w:rPr>
         <w:t>${</w:t>
       </w:r>
       <w:proofErr w:type="spellStart"/>
@@ -797,7 +933,7 @@
           <w:sz w:val="22"/>
           <w:szCs w:val="22"/>
         </w:rPr>
-        <w:t xml:space="preserve">artículos 1, 2, 3, 4, 8 primer párrafo fracciones I, VI, XI, XV, XVII y XXI; 9 párrafos primero, fracción VI, y último; 21 primer párrafo, fracciones I, IV, V, VIII, XI, XIV, XVIII y XXI de la Ley del Servicio de Administración Tributaria del Estado de Sinaloa, publicada en el Periódico Oficial “El Estado de Sinaloa” número 161 del 22 de diciembre de 2017, Segunda Sección y en relación con los artículos Primero, Quinto, Sexto y Décimo Segundo de las disposiciones transitorias del decreto número 334, publicado en la Segunda Sección del Periódico Oficial “El </w:t>
+        <w:t xml:space="preserve">artículos 1, 2, 3, 4, 8 primer párrafo fracciones I, VI, XI, XV, XVII y XXI; 9 párrafos primero, fracción VI, y último; 21 primer párrafo, fracciones I, IV, V, VIII, XI, XIV, XVIII y XXI de la Ley del Servicio de Administración Tributaria del </w:t>
       </w:r>
       <w:r>
         <w:rPr>
@@ -806,7 +942,7 @@
           <w:szCs w:val="22"/>
         </w:rPr>
         <w:lastRenderedPageBreak/>
-        <w:t xml:space="preserve">Estado de Sinaloa” número 161, de fecha 22 de diciembre de 2017; artículos 1, 2, primer párrafo, fracción X, 3, párrafos primero Apartado “B” fracción III, segundo y </w:t>
+        <w:t xml:space="preserve">Estado de Sinaloa, publicada en el Periódico Oficial “El Estado de Sinaloa” número 161 del 22 de diciembre de 2017, Segunda Sección y en relación con los artículos Primero, Quinto, Sexto y Décimo Segundo de las disposiciones transitorias del decreto número 334, publicado en la Segunda Sección del Periódico Oficial “El Estado de Sinaloa” número 161, de fecha 22 de diciembre de 2017; artículos 1, 2, primer párrafo, fracción X, 3, párrafos primero Apartado “B” fracción III, segundo y </w:t>
       </w:r>
       <w:r>
         <w:rPr>
@@ -1015,25 +1151,7 @@
           <w:sz w:val="22"/>
           <w:szCs w:val="22"/>
         </w:rPr>
-        <w:t xml:space="preserve">Asimismo, se les </w:t>
-      </w:r>
-      <w:proofErr w:type="gramStart"/>
-      <w:r>
-        <w:rPr>
-          <w:rFonts w:ascii="Arial" w:hAnsi="Arial" w:cs="Arial"/>
-          <w:sz w:val="22"/>
-          <w:szCs w:val="22"/>
-        </w:rPr>
-        <w:t>deberá  permitir</w:t>
-      </w:r>
-      <w:proofErr w:type="gramEnd"/>
-      <w:r>
-        <w:rPr>
-          <w:rFonts w:ascii="Arial" w:hAnsi="Arial" w:cs="Arial"/>
-          <w:sz w:val="22"/>
-          <w:szCs w:val="22"/>
-        </w:rPr>
-        <w:t xml:space="preserve"> el acceso al establecimiento, oficinas, locales, instalaciones, </w:t>
+        <w:t xml:space="preserve">Asimismo, se les deberá permitir el acceso al establecimiento, oficinas, locales, instalaciones, </w:t>
       </w:r>
       <w:proofErr w:type="gramStart"/>
       <w:r>
@@ -1247,7 +1365,16 @@
           <w:sz w:val="22"/>
           <w:szCs w:val="22"/>
         </w:rPr>
-        <w:t xml:space="preserve">, primer párrafo, del Código Fiscal del Estado de Sinaloa, la cual se sanciona  de conformidad con lo señalado en el artículo 97, primer párrafo, fracción </w:t>
+        <w:t xml:space="preserve">, primer párrafo, del Código Fiscal del Estado de Sinaloa, la cual se sanciona  de conformidad con lo señalado en el artículo 97, primer </w:t>
+      </w:r>
+      <w:r>
+        <w:rPr>
+          <w:rFonts w:ascii="Arial" w:hAnsi="Arial" w:cs="Arial"/>
+          <w:sz w:val="22"/>
+          <w:szCs w:val="22"/>
+        </w:rPr>
+        <w:lastRenderedPageBreak/>
+        <w:t xml:space="preserve">párrafo, fracción </w:t>
       </w:r>
       <w:r>
         <w:rPr>
@@ -1609,10 +1736,14 @@
       </w:r>
     </w:p>
     <w:sectPr>
-      <w:headerReference w:type="default" r:id="rId6"/>
-      <w:footerReference w:type="default" r:id="rId7"/>
+      <w:headerReference w:type="even" r:id="rId6"/>
+      <w:headerReference w:type="default" r:id="rId7"/>
+      <w:footerReference w:type="even" r:id="rId8"/>
+      <w:footerReference w:type="default" r:id="rId9"/>
+      <w:headerReference w:type="first" r:id="rId10"/>
+      <w:footerReference w:type="first" r:id="rId11"/>
       <w:pgSz w:w="12240" w:h="15840"/>
-      <w:pgMar w:top="2977" w:right="758" w:bottom="1418" w:left="851" w:header="850" w:footer="311" w:gutter="0"/>
+      <w:pgMar w:top="2977" w:right="758" w:bottom="1276" w:left="851" w:header="850" w:footer="311" w:gutter="0"/>
       <w:cols w:space="708"/>
       <w:docGrid w:linePitch="360"/>
     </w:sectPr>
@@ -1647,129 +1778,73 @@
 
 <file path=word/footer1.xml><?xml version="1.0" encoding="utf-8"?>
 <w:ftr xmlns:wpc="http://schemas.microsoft.com/office/word/2010/wordprocessingCanvas" xmlns:cx="http://schemas.microsoft.com/office/drawing/2014/chartex" xmlns:cx1="http://schemas.microsoft.com/office/drawing/2015/9/8/chartex" xmlns:cx2="http://schemas.microsoft.com/office/drawing/2015/10/21/chartex" xmlns:cx3="http://schemas.microsoft.com/office/drawing/2016/5/9/chartex" xmlns:cx4="http://schemas.microsoft.com/office/drawing/2016/5/10/chartex" xmlns:cx5="http://schemas.microsoft.com/office/drawing/2016/5/11/chartex" xmlns:cx6="http://schemas.microsoft.com/office/drawing/2016/5/12/chartex" xmlns:cx7="http://schemas.microsoft.com/office/drawing/2016/5/13/chartex" xmlns:cx8="http://schemas.microsoft.com/office/drawing/2016/5/14/chartex" xmlns:mc="http://schemas.openxmlformats.org/markup-compatibility/2006" xmlns:aink="http://schemas.microsoft.com/office/drawing/2016/ink" xmlns:am3d="http://schemas.microsoft.com/office/drawing/2017/model3d" xmlns:o="urn:schemas-microsoft-com:office:office" xmlns:oel="http://schemas.microsoft.com/office/2019/extlst" xmlns:r="http://schemas.openxmlformats.org/officeDocument/2006/relationships" xmlns:m="http://schemas.openxmlformats.org/officeDocument/2006/math" xmlns:v="urn:schemas-microsoft-com:vml" xmlns:wp14="http://schemas.microsoft.com/office/word/2010/wordprocessingDrawing" xmlns:wp="http://schemas.openxmlformats.org/drawingml/2006/wordprocessingDrawing" xmlns:w10="urn:schemas-microsoft-com:office:word" xmlns:w="http://schemas.openxmlformats.org/wordprocessingml/2006/main" xmlns:w14="http://schemas.microsoft.com/office/word/2010/wordml" xmlns:w15="http://schemas.microsoft.com/office/word/2012/wordml" xmlns:w16cex="http://schemas.microsoft.com/office/word/2018/wordml/cex" xmlns:w16cid="http://schemas.microsoft.com/office/word/2016/wordml/cid" xmlns:w16="http://schemas.microsoft.com/office/word/2018/wordml" xmlns:w16du="http://schemas.microsoft.com/office/word/2023/wordml/word16du" xmlns:w16sdtdh="http://schemas.microsoft.com/office/word/2020/wordml/sdtdatahash" xmlns:w16sdtfl="http://schemas.microsoft.com/office/word/2024/wordml/sdtformatlock" xmlns:w16se="http://schemas.microsoft.com/office/word/2015/wordml/symex" xmlns:wpg="http://schemas.microsoft.com/office/word/2010/wordprocessingGroup" xmlns:wpi="http://schemas.microsoft.com/office/word/2010/wordprocessingInk" xmlns:wne="http://schemas.microsoft.com/office/word/2006/wordml" xmlns:wps="http://schemas.microsoft.com/office/word/2010/wordprocessingShape" mc:Ignorable="w14 w15 w16se w16cid w16 w16cex w16sdtdh w16sdtfl w16du wp14">
-  <w:tbl>
-    <w:tblPr>
-      <w:tblW w:w="3429" w:type="dxa"/>
+  <w:p>
+    <w:pPr>
+      <w:pStyle w:val="Piedepgina"/>
+    </w:pPr>
+  </w:p>
+</w:ftr>
+</file>
+
+<file path=word/footer2.xml><?xml version="1.0" encoding="utf-8"?>
+<w:ftr xmlns:wpc="http://schemas.microsoft.com/office/word/2010/wordprocessingCanvas" xmlns:cx="http://schemas.microsoft.com/office/drawing/2014/chartex" xmlns:cx1="http://schemas.microsoft.com/office/drawing/2015/9/8/chartex" xmlns:cx2="http://schemas.microsoft.com/office/drawing/2015/10/21/chartex" xmlns:cx3="http://schemas.microsoft.com/office/drawing/2016/5/9/chartex" xmlns:cx4="http://schemas.microsoft.com/office/drawing/2016/5/10/chartex" xmlns:cx5="http://schemas.microsoft.com/office/drawing/2016/5/11/chartex" xmlns:cx6="http://schemas.microsoft.com/office/drawing/2016/5/12/chartex" xmlns:cx7="http://schemas.microsoft.com/office/drawing/2016/5/13/chartex" xmlns:cx8="http://schemas.microsoft.com/office/drawing/2016/5/14/chartex" xmlns:mc="http://schemas.openxmlformats.org/markup-compatibility/2006" xmlns:aink="http://schemas.microsoft.com/office/drawing/2016/ink" xmlns:am3d="http://schemas.microsoft.com/office/drawing/2017/model3d" xmlns:o="urn:schemas-microsoft-com:office:office" xmlns:oel="http://schemas.microsoft.com/office/2019/extlst" xmlns:r="http://schemas.openxmlformats.org/officeDocument/2006/relationships" xmlns:m="http://schemas.openxmlformats.org/officeDocument/2006/math" xmlns:v="urn:schemas-microsoft-com:vml" xmlns:wp14="http://schemas.microsoft.com/office/word/2010/wordprocessingDrawing" xmlns:wp="http://schemas.openxmlformats.org/drawingml/2006/wordprocessingDrawing" xmlns:w10="urn:schemas-microsoft-com:office:word" xmlns:w="http://schemas.openxmlformats.org/wordprocessingml/2006/main" xmlns:w14="http://schemas.microsoft.com/office/word/2010/wordml" xmlns:w15="http://schemas.microsoft.com/office/word/2012/wordml" xmlns:w16cex="http://schemas.microsoft.com/office/word/2018/wordml/cex" xmlns:w16cid="http://schemas.microsoft.com/office/word/2016/wordml/cid" xmlns:w16="http://schemas.microsoft.com/office/word/2018/wordml" xmlns:w16du="http://schemas.microsoft.com/office/word/2023/wordml/word16du" xmlns:w16sdtdh="http://schemas.microsoft.com/office/word/2020/wordml/sdtdatahash" xmlns:w16sdtfl="http://schemas.microsoft.com/office/word/2024/wordml/sdtformatlock" xmlns:w16se="http://schemas.microsoft.com/office/word/2015/wordml/symex" xmlns:wpg="http://schemas.microsoft.com/office/word/2010/wordprocessingGroup" xmlns:wpi="http://schemas.microsoft.com/office/word/2010/wordprocessingInk" xmlns:wne="http://schemas.microsoft.com/office/word/2006/wordml" xmlns:wps="http://schemas.microsoft.com/office/word/2010/wordprocessingShape" mc:Ignorable="w14 w15 w16se w16cid w16 w16cex w16sdtdh w16sdtfl w16du wp14">
+  <w:p>
+    <w:pPr>
+      <w:spacing w:after="0"/>
       <w:jc w:val="center"/>
-      <w:tblLook w:val="04A0" w:firstRow="1" w:lastRow="0" w:firstColumn="1" w:lastColumn="0" w:noHBand="0" w:noVBand="1"/>
-    </w:tblPr>
-    <w:tblGrid>
-      <w:gridCol w:w="510"/>
-      <w:gridCol w:w="2919"/>
-    </w:tblGrid>
-    <w:tr>
-      <w:trPr>
-        <w:trHeight w:val="706"/>
-        <w:jc w:val="center"/>
-      </w:trPr>
-      <w:tc>
-        <w:tcPr>
-          <w:tcW w:w="510" w:type="dxa"/>
-        </w:tcPr>
-        <w:p>
-          <w:pPr>
-            <w:spacing w:before="78" w:after="0" w:line="264" w:lineRule="auto"/>
-            <w:ind w:left="-98" w:firstLine="6"/>
-            <w:rPr>
-              <w:lang w:val="en-US"/>
-            </w:rPr>
-          </w:pPr>
-          <w:r>
-            <w:rPr>
-              <w:lang w:val="en-US"/>
-            </w:rPr>
-            <w:t xml:space="preserve">     </w:t>
-          </w:r>
-        </w:p>
-      </w:tc>
-      <w:tc>
-        <w:tcPr>
-          <w:tcW w:w="2919" w:type="dxa"/>
-        </w:tcPr>
-        <w:p>
-          <w:pPr>
-            <w:spacing w:before="82" w:after="0" w:line="240" w:lineRule="auto"/>
-            <w:ind w:right="-250"/>
-            <w:rPr>
-              <w:rFonts w:ascii="Montserrat Light" w:eastAsia="Arial" w:hAnsi="Montserrat Light" w:cs="Arial"/>
-              <w:color w:val="81776F"/>
-              <w:sz w:val="16"/>
-              <w:szCs w:val="16"/>
-            </w:rPr>
-          </w:pPr>
-          <w:r>
-            <w:rPr>
-              <w:rFonts w:ascii="Montserrat Light" w:eastAsia="Arial" w:hAnsi="Montserrat Light" w:cs="Arial"/>
-              <w:color w:val="81776F"/>
-              <w:w w:val="109"/>
-              <w:sz w:val="16"/>
-              <w:szCs w:val="16"/>
-            </w:rPr>
-            <w:t>Av. Insurgentes s/n, Sótano</w:t>
-          </w:r>
-        </w:p>
-        <w:p>
-          <w:pPr>
-            <w:spacing w:before="17" w:after="0" w:line="240" w:lineRule="auto"/>
-            <w:ind w:right="-250"/>
-            <w:rPr>
-              <w:rFonts w:ascii="Montserrat Light" w:eastAsia="Arial" w:hAnsi="Montserrat Light" w:cs="Arial"/>
-              <w:color w:val="81776F"/>
-              <w:sz w:val="16"/>
-              <w:szCs w:val="16"/>
-            </w:rPr>
-          </w:pPr>
-          <w:r>
-            <w:rPr>
-              <w:rFonts w:ascii="Montserrat Light" w:eastAsia="Arial" w:hAnsi="Montserrat Light" w:cs="Arial"/>
-              <w:color w:val="81776F"/>
-              <w:w w:val="109"/>
-              <w:sz w:val="16"/>
-              <w:szCs w:val="16"/>
-            </w:rPr>
-            <w:t>Centro Sinaloa, C.P. 80129</w:t>
-          </w:r>
-        </w:p>
-        <w:p>
-          <w:pPr>
-            <w:spacing w:before="13" w:after="0" w:line="240" w:lineRule="auto"/>
-            <w:ind w:right="-250"/>
-            <w:rPr>
-              <w:lang w:val="en-US"/>
-            </w:rPr>
-          </w:pPr>
-          <w:r>
-            <w:rPr>
-              <w:rFonts w:ascii="Montserrat Light" w:eastAsia="Arial" w:hAnsi="Montserrat Light" w:cs="Arial"/>
-              <w:color w:val="81776F"/>
-              <w:w w:val="110"/>
-              <w:sz w:val="16"/>
-              <w:szCs w:val="16"/>
-            </w:rPr>
-            <w:t xml:space="preserve"> Culiacán, </w:t>
-          </w:r>
-          <w:r>
-            <w:rPr>
-              <w:rFonts w:ascii="Montserrat Light" w:eastAsia="Arial" w:hAnsi="Montserrat Light" w:cs="Arial"/>
-              <w:color w:val="81776F"/>
-              <w:sz w:val="16"/>
-              <w:szCs w:val="16"/>
-            </w:rPr>
-            <w:t>Sinaloa</w:t>
-          </w:r>
-          <w:r>
-            <w:rPr>
-              <w:rFonts w:ascii="Montserrat Light" w:eastAsia="Arial" w:hAnsi="Montserrat Light" w:cs="Arial"/>
-              <w:color w:val="81776F"/>
-              <w:sz w:val="16"/>
-              <w:szCs w:val="16"/>
-            </w:rPr>
-            <w:t>. México.</w:t>
-          </w:r>
-        </w:p>
-      </w:tc>
-    </w:tr>
-  </w:tbl>
+      <w:rPr>
+        <w:rFonts w:ascii="Trebuchet MS" w:hAnsi="Trebuchet MS" w:cs="Trebuchet MS"/>
+        <w:sz w:val="18"/>
+        <w:szCs w:val="18"/>
+      </w:rPr>
+    </w:pPr>
+    <w:r>
+      <w:rPr>
+        <w:rFonts w:ascii="Trebuchet MS" w:hAnsi="Trebuchet MS" w:cs="Trebuchet MS"/>
+        <w:sz w:val="18"/>
+        <w:szCs w:val="18"/>
+      </w:rPr>
+      <w:t xml:space="preserve">Unidad Administrativa Insurgentes S/N  </w:t>
+    </w:r>
+  </w:p>
+  <w:p>
+    <w:pPr>
+      <w:spacing w:after="0"/>
+      <w:jc w:val="center"/>
+      <w:rPr>
+        <w:rFonts w:ascii="Trebuchet MS" w:hAnsi="Trebuchet MS" w:cs="Trebuchet MS"/>
+        <w:sz w:val="18"/>
+        <w:szCs w:val="18"/>
+      </w:rPr>
+    </w:pPr>
+    <w:r>
+      <w:rPr>
+        <w:rFonts w:ascii="Trebuchet MS" w:hAnsi="Trebuchet MS" w:cs="Trebuchet MS"/>
+        <w:sz w:val="18"/>
+        <w:szCs w:val="18"/>
+      </w:rPr>
+      <w:t>Col. Centro Sinaloa C.P. 80129 Culiacán.</w:t>
+    </w:r>
+  </w:p>
+  <w:p>
+    <w:pPr>
+      <w:spacing w:after="0"/>
+      <w:jc w:val="center"/>
+      <w:rPr>
+        <w:rFonts w:ascii="Trebuchet MS" w:hAnsi="Trebuchet MS" w:cs="Trebuchet MS"/>
+        <w:sz w:val="18"/>
+        <w:szCs w:val="18"/>
+      </w:rPr>
+    </w:pPr>
+    <w:r>
+      <w:rPr>
+        <w:rFonts w:ascii="Trebuchet MS" w:hAnsi="Trebuchet MS" w:cs="Trebuchet MS"/>
+        <w:sz w:val="18"/>
+        <w:szCs w:val="18"/>
+      </w:rPr>
+      <w:t>Sinaloa, México. Conmutador (667)7587000</w:t>
+    </w:r>
+  </w:p>
   <w:p>
     <w:pPr>
       <w:pStyle w:val="Piedepgina"/>
@@ -1780,12 +1855,6 @@
         <w:szCs w:val="20"/>
       </w:rPr>
     </w:pPr>
-    <w:r>
-      <w:rPr>
-        <w:lang w:val="en-US"/>
-      </w:rPr>
-      <w:t xml:space="preserve">    </w:t>
-    </w:r>
     <w:r>
       <w:rPr>
         <w:rFonts w:ascii="Arial" w:hAnsi="Arial" w:cs="Arial"/>
@@ -1800,7 +1869,7 @@
         <w:sz w:val="20"/>
         <w:szCs w:val="20"/>
       </w:rPr>
-      <w:instrText xml:space="preserve"> PAGE   \* MERGEFORMAT </w:instrText>
+      <w:instrText xml:space="preserve"> PAGE </w:instrText>
     </w:r>
     <w:r>
       <w:rPr>
@@ -1813,11 +1882,10 @@
     <w:r>
       <w:rPr>
         <w:rFonts w:ascii="Arial" w:hAnsi="Arial" w:cs="Arial"/>
-        <w:noProof/>
         <w:sz w:val="20"/>
         <w:szCs w:val="20"/>
       </w:rPr>
-      <w:t>2</w:t>
+      <w:t>1</w:t>
     </w:r>
     <w:r>
       <w:rPr>
@@ -1833,17 +1901,14 @@
         <w:sz w:val="20"/>
         <w:szCs w:val="20"/>
       </w:rPr>
-      <w:t xml:space="preserve"> de </w:t>
-    </w:r>
-    <w:r>
-      <w:rPr>
-        <w:rFonts w:ascii="Arial" w:hAnsi="Arial" w:cs="Arial"/>
-        <w:sz w:val="20"/>
-        <w:szCs w:val="20"/>
-      </w:rPr>
-      <w:t>3</w:t>
+      <w:t xml:space="preserve"> de 3</w:t>
     </w:r>
   </w:p>
+</w:ftr>
+</file>
+
+<file path=word/footer3.xml><?xml version="1.0" encoding="utf-8"?>
+<w:ftr xmlns:wpc="http://schemas.microsoft.com/office/word/2010/wordprocessingCanvas" xmlns:cx="http://schemas.microsoft.com/office/drawing/2014/chartex" xmlns:cx1="http://schemas.microsoft.com/office/drawing/2015/9/8/chartex" xmlns:cx2="http://schemas.microsoft.com/office/drawing/2015/10/21/chartex" xmlns:cx3="http://schemas.microsoft.com/office/drawing/2016/5/9/chartex" xmlns:cx4="http://schemas.microsoft.com/office/drawing/2016/5/10/chartex" xmlns:cx5="http://schemas.microsoft.com/office/drawing/2016/5/11/chartex" xmlns:cx6="http://schemas.microsoft.com/office/drawing/2016/5/12/chartex" xmlns:cx7="http://schemas.microsoft.com/office/drawing/2016/5/13/chartex" xmlns:cx8="http://schemas.microsoft.com/office/drawing/2016/5/14/chartex" xmlns:mc="http://schemas.openxmlformats.org/markup-compatibility/2006" xmlns:aink="http://schemas.microsoft.com/office/drawing/2016/ink" xmlns:am3d="http://schemas.microsoft.com/office/drawing/2017/model3d" xmlns:o="urn:schemas-microsoft-com:office:office" xmlns:oel="http://schemas.microsoft.com/office/2019/extlst" xmlns:r="http://schemas.openxmlformats.org/officeDocument/2006/relationships" xmlns:m="http://schemas.openxmlformats.org/officeDocument/2006/math" xmlns:v="urn:schemas-microsoft-com:vml" xmlns:wp14="http://schemas.microsoft.com/office/word/2010/wordprocessingDrawing" xmlns:wp="http://schemas.openxmlformats.org/drawingml/2006/wordprocessingDrawing" xmlns:w10="urn:schemas-microsoft-com:office:word" xmlns:w="http://schemas.openxmlformats.org/wordprocessingml/2006/main" xmlns:w14="http://schemas.microsoft.com/office/word/2010/wordml" xmlns:w15="http://schemas.microsoft.com/office/word/2012/wordml" xmlns:w16cex="http://schemas.microsoft.com/office/word/2018/wordml/cex" xmlns:w16cid="http://schemas.microsoft.com/office/word/2016/wordml/cid" xmlns:w16="http://schemas.microsoft.com/office/word/2018/wordml" xmlns:w16du="http://schemas.microsoft.com/office/word/2023/wordml/word16du" xmlns:w16sdtdh="http://schemas.microsoft.com/office/word/2020/wordml/sdtdatahash" xmlns:w16sdtfl="http://schemas.microsoft.com/office/word/2024/wordml/sdtformatlock" xmlns:w16se="http://schemas.microsoft.com/office/word/2015/wordml/symex" xmlns:wpg="http://schemas.microsoft.com/office/word/2010/wordprocessingGroup" xmlns:wpi="http://schemas.microsoft.com/office/word/2010/wordprocessingInk" xmlns:wne="http://schemas.microsoft.com/office/word/2006/wordml" xmlns:wps="http://schemas.microsoft.com/office/word/2010/wordprocessingShape" mc:Ignorable="w14 w15 w16se w16cid w16 w16cex w16sdtdh w16sdtfl w16du wp14">
   <w:p>
     <w:pPr>
       <w:pStyle w:val="Piedepgina"/>
@@ -1878,6 +1943,16 @@
 </file>
 
 <file path=word/header1.xml><?xml version="1.0" encoding="utf-8"?>
+<w:hdr xmlns:wpc="http://schemas.microsoft.com/office/word/2010/wordprocessingCanvas" xmlns:cx="http://schemas.microsoft.com/office/drawing/2014/chartex" xmlns:cx1="http://schemas.microsoft.com/office/drawing/2015/9/8/chartex" xmlns:cx2="http://schemas.microsoft.com/office/drawing/2015/10/21/chartex" xmlns:cx3="http://schemas.microsoft.com/office/drawing/2016/5/9/chartex" xmlns:cx4="http://schemas.microsoft.com/office/drawing/2016/5/10/chartex" xmlns:cx5="http://schemas.microsoft.com/office/drawing/2016/5/11/chartex" xmlns:cx6="http://schemas.microsoft.com/office/drawing/2016/5/12/chartex" xmlns:cx7="http://schemas.microsoft.com/office/drawing/2016/5/13/chartex" xmlns:cx8="http://schemas.microsoft.com/office/drawing/2016/5/14/chartex" xmlns:mc="http://schemas.openxmlformats.org/markup-compatibility/2006" xmlns:aink="http://schemas.microsoft.com/office/drawing/2016/ink" xmlns:am3d="http://schemas.microsoft.com/office/drawing/2017/model3d" xmlns:o="urn:schemas-microsoft-com:office:office" xmlns:oel="http://schemas.microsoft.com/office/2019/extlst" xmlns:r="http://schemas.openxmlformats.org/officeDocument/2006/relationships" xmlns:m="http://schemas.openxmlformats.org/officeDocument/2006/math" xmlns:v="urn:schemas-microsoft-com:vml" xmlns:wp14="http://schemas.microsoft.com/office/word/2010/wordprocessingDrawing" xmlns:wp="http://schemas.openxmlformats.org/drawingml/2006/wordprocessingDrawing" xmlns:w10="urn:schemas-microsoft-com:office:word" xmlns:w="http://schemas.openxmlformats.org/wordprocessingml/2006/main" xmlns:w14="http://schemas.microsoft.com/office/word/2010/wordml" xmlns:w15="http://schemas.microsoft.com/office/word/2012/wordml" xmlns:w16cex="http://schemas.microsoft.com/office/word/2018/wordml/cex" xmlns:w16cid="http://schemas.microsoft.com/office/word/2016/wordml/cid" xmlns:w16="http://schemas.microsoft.com/office/word/2018/wordml" xmlns:w16du="http://schemas.microsoft.com/office/word/2023/wordml/word16du" xmlns:w16sdtdh="http://schemas.microsoft.com/office/word/2020/wordml/sdtdatahash" xmlns:w16sdtfl="http://schemas.microsoft.com/office/word/2024/wordml/sdtformatlock" xmlns:w16se="http://schemas.microsoft.com/office/word/2015/wordml/symex" xmlns:wpg="http://schemas.microsoft.com/office/word/2010/wordprocessingGroup" xmlns:wpi="http://schemas.microsoft.com/office/word/2010/wordprocessingInk" xmlns:wne="http://schemas.microsoft.com/office/word/2006/wordml" xmlns:wps="http://schemas.microsoft.com/office/word/2010/wordprocessingShape" mc:Ignorable="w14 w15 w16se w16cid w16 w16cex w16sdtdh w16sdtfl w16du wp14">
+  <w:p>
+    <w:pPr>
+      <w:pStyle w:val="Encabezado"/>
+    </w:pPr>
+  </w:p>
+</w:hdr>
+</file>
+
+<file path=word/header2.xml><?xml version="1.0" encoding="utf-8"?>
 <w:hdr xmlns:wpc="http://schemas.microsoft.com/office/word/2010/wordprocessingCanvas" xmlns:cx="http://schemas.microsoft.com/office/drawing/2014/chartex" xmlns:cx1="http://schemas.microsoft.com/office/drawing/2015/9/8/chartex" xmlns:cx2="http://schemas.microsoft.com/office/drawing/2015/10/21/chartex" xmlns:cx3="http://schemas.microsoft.com/office/drawing/2016/5/9/chartex" xmlns:cx4="http://schemas.microsoft.com/office/drawing/2016/5/10/chartex" xmlns:cx5="http://schemas.microsoft.com/office/drawing/2016/5/11/chartex" xmlns:cx6="http://schemas.microsoft.com/office/drawing/2016/5/12/chartex" xmlns:cx7="http://schemas.microsoft.com/office/drawing/2016/5/13/chartex" xmlns:cx8="http://schemas.microsoft.com/office/drawing/2016/5/14/chartex" xmlns:mc="http://schemas.openxmlformats.org/markup-compatibility/2006" xmlns:aink="http://schemas.microsoft.com/office/drawing/2016/ink" xmlns:am3d="http://schemas.microsoft.com/office/drawing/2017/model3d" xmlns:o="urn:schemas-microsoft-com:office:office" xmlns:oel="http://schemas.microsoft.com/office/2019/extlst" xmlns:r="http://schemas.openxmlformats.org/officeDocument/2006/relationships" xmlns:m="http://schemas.openxmlformats.org/officeDocument/2006/math" xmlns:v="urn:schemas-microsoft-com:vml" xmlns:wp14="http://schemas.microsoft.com/office/word/2010/wordprocessingDrawing" xmlns:wp="http://schemas.openxmlformats.org/drawingml/2006/wordprocessingDrawing" xmlns:w10="urn:schemas-microsoft-com:office:word" xmlns:w="http://schemas.openxmlformats.org/wordprocessingml/2006/main" xmlns:w14="http://schemas.microsoft.com/office/word/2010/wordml" xmlns:w15="http://schemas.microsoft.com/office/word/2012/wordml" xmlns:w16cex="http://schemas.microsoft.com/office/word/2018/wordml/cex" xmlns:w16cid="http://schemas.microsoft.com/office/word/2016/wordml/cid" xmlns:w16="http://schemas.microsoft.com/office/word/2018/wordml" xmlns:w16du="http://schemas.microsoft.com/office/word/2023/wordml/word16du" xmlns:w16sdtdh="http://schemas.microsoft.com/office/word/2020/wordml/sdtdatahash" xmlns:w16sdtfl="http://schemas.microsoft.com/office/word/2024/wordml/sdtformatlock" xmlns:w16se="http://schemas.microsoft.com/office/word/2015/wordml/symex" xmlns:wpg="http://schemas.microsoft.com/office/word/2010/wordprocessingGroup" xmlns:wpi="http://schemas.microsoft.com/office/word/2010/wordprocessingInk" xmlns:wne="http://schemas.microsoft.com/office/word/2006/wordml" xmlns:wps="http://schemas.microsoft.com/office/word/2010/wordprocessingShape" mc:Ignorable="w14 w15 w16se w16cid w16 w16cex w16sdtdh w16sdtfl w16du wp14">
   <w:p>
     <w:pPr>
@@ -1894,6 +1969,64 @@
         <w:lang w:eastAsia="x-none" w:bidi="x-none"/>
       </w:rPr>
     </w:pPr>
+    <w:r>
+      <w:rPr>
+        <w:rFonts w:ascii="Times New Roman" w:eastAsia="Times New Roman" w:hAnsi="Times New Roman"/>
+        <w:noProof/>
+        <w:color w:val="000000"/>
+        <w:sz w:val="0"/>
+        <w:szCs w:val="0"/>
+        <w:u w:color="000000"/>
+        <w:shd w:val="clear" w:color="auto" w:fill="000000"/>
+        <w:lang w:eastAsia="x-none" w:bidi="x-none"/>
+      </w:rPr>
+      <w:drawing>
+        <wp:anchor distT="0" distB="0" distL="0" distR="0" simplePos="0" relativeHeight="251660800" behindDoc="1" locked="0" layoutInCell="1" allowOverlap="1" wp14:anchorId="006B76FF" wp14:editId="4E63CA9F">
+          <wp:simplePos x="0" y="0"/>
+          <wp:positionH relativeFrom="column">
+            <wp:posOffset>247650</wp:posOffset>
+          </wp:positionH>
+          <wp:positionV relativeFrom="paragraph">
+            <wp:posOffset>95250</wp:posOffset>
+          </wp:positionV>
+          <wp:extent cx="2133600" cy="659765"/>
+          <wp:effectExtent l="0" t="0" r="0" b="0"/>
+          <wp:wrapNone/>
+          <wp:docPr id="2081265218" name="Imagen 1" descr="C:\Users\Anatolio Felix\Desktop\anatolio\anatolio\anatolio\ordenes 2022\LOGO SATES2.jpg"/>
+          <wp:cNvGraphicFramePr>
+            <a:graphicFrameLocks xmlns:a="http://schemas.openxmlformats.org/drawingml/2006/main" noChangeAspect="1"/>
+          </wp:cNvGraphicFramePr>
+          <a:graphic xmlns:a="http://schemas.openxmlformats.org/drawingml/2006/main">
+            <a:graphicData uri="http://schemas.openxmlformats.org/drawingml/2006/picture">
+              <pic:pic xmlns:pic="http://schemas.openxmlformats.org/drawingml/2006/picture">
+                <pic:nvPicPr>
+                  <pic:cNvPr id="2" name="Imagen 1" descr="C:\Users\Anatolio Felix\Desktop\anatolio\anatolio\anatolio\ordenes 2022\LOGO SATES2.jpg"/>
+                  <pic:cNvPicPr>
+                    <a:picLocks noChangeAspect="1" noChangeArrowheads="1"/>
+                  </pic:cNvPicPr>
+                </pic:nvPicPr>
+                <pic:blipFill>
+                  <a:blip r:embed="rId1"/>
+                  <a:stretch>
+                    <a:fillRect/>
+                  </a:stretch>
+                </pic:blipFill>
+                <pic:spPr bwMode="auto">
+                  <a:xfrm>
+                    <a:off x="0" y="0"/>
+                    <a:ext cx="2133600" cy="659765"/>
+                  </a:xfrm>
+                  <a:prstGeom prst="rect">
+                    <a:avLst/>
+                  </a:prstGeom>
+                  <a:noFill/>
+                </pic:spPr>
+              </pic:pic>
+            </a:graphicData>
+          </a:graphic>
+        </wp:anchor>
+      </w:drawing>
+    </w:r>
     <w:r>
       <w:rPr>
         <w:noProof/>
@@ -2680,124 +2813,6 @@
         <w:lang w:eastAsia="x-none" w:bidi="x-none"/>
       </w:rPr>
     </w:pPr>
-    <w:r>
-      <w:rPr>
-        <w:noProof/>
-        <w:lang w:eastAsia="es-MX"/>
-      </w:rPr>
-      <w:drawing>
-        <wp:anchor distT="0" distB="0" distL="114300" distR="114300" simplePos="0" relativeHeight="251658752" behindDoc="1" locked="0" layoutInCell="1" allowOverlap="1" wp14:anchorId="1E579978" wp14:editId="70C3A2CE">
-          <wp:simplePos x="0" y="0"/>
-          <wp:positionH relativeFrom="column">
-            <wp:posOffset>123380</wp:posOffset>
-          </wp:positionH>
-          <wp:positionV relativeFrom="paragraph">
-            <wp:posOffset>17788</wp:posOffset>
-          </wp:positionV>
-          <wp:extent cx="2133600" cy="659765"/>
-          <wp:effectExtent l="0" t="0" r="0" b="0"/>
-          <wp:wrapNone/>
-          <wp:docPr id="1674335601" name="Imagen 1" descr="C:\Users\Anatolio Felix\Desktop\anatolio\anatolio\anatolio\ordenes 2022\LOGO SATES2.jpg"/>
-          <wp:cNvGraphicFramePr>
-            <a:graphicFrameLocks xmlns:a="http://schemas.openxmlformats.org/drawingml/2006/main" noChangeAspect="1"/>
-          </wp:cNvGraphicFramePr>
-          <a:graphic xmlns:a="http://schemas.openxmlformats.org/drawingml/2006/main">
-            <a:graphicData uri="http://schemas.openxmlformats.org/drawingml/2006/picture">
-              <pic:pic xmlns:pic="http://schemas.openxmlformats.org/drawingml/2006/picture">
-                <pic:nvPicPr>
-                  <pic:cNvPr id="0" name="Imagen 1" descr="C:\Users\Anatolio Felix\Desktop\anatolio\anatolio\anatolio\ordenes 2022\LOGO SATES2.jpg"/>
-                  <pic:cNvPicPr>
-                    <a:picLocks noChangeAspect="1" noChangeArrowheads="1"/>
-                  </pic:cNvPicPr>
-                </pic:nvPicPr>
-                <pic:blipFill>
-                  <a:blip r:embed="rId1">
-                    <a:extLst>
-                      <a:ext uri="{28A0092B-C50C-407E-A947-70E740481C1C}">
-                        <a14:useLocalDpi xmlns:a14="http://schemas.microsoft.com/office/drawing/2010/main" val="0"/>
-                      </a:ext>
-                    </a:extLst>
-                  </a:blip>
-                  <a:srcRect/>
-                  <a:stretch>
-                    <a:fillRect/>
-                  </a:stretch>
-                </pic:blipFill>
-                <pic:spPr bwMode="auto">
-                  <a:xfrm>
-                    <a:off x="0" y="0"/>
-                    <a:ext cx="2133600" cy="659765"/>
-                  </a:xfrm>
-                  <a:prstGeom prst="rect">
-                    <a:avLst/>
-                  </a:prstGeom>
-                  <a:noFill/>
-                  <a:ln>
-                    <a:noFill/>
-                  </a:ln>
-                </pic:spPr>
-              </pic:pic>
-            </a:graphicData>
-          </a:graphic>
-          <wp14:sizeRelH relativeFrom="page">
-            <wp14:pctWidth>0</wp14:pctWidth>
-          </wp14:sizeRelH>
-          <wp14:sizeRelV relativeFrom="page">
-            <wp14:pctHeight>0</wp14:pctHeight>
-          </wp14:sizeRelV>
-        </wp:anchor>
-      </w:drawing>
-    </w:r>
-  </w:p>
-  <w:p>
-    <w:pPr>
-      <w:rPr>
-        <w:rFonts w:ascii="Times New Roman" w:eastAsia="Times New Roman" w:hAnsi="Times New Roman"/>
-        <w:snapToGrid w:val="0"/>
-        <w:color w:val="000000"/>
-        <w:w w:val="0"/>
-        <w:sz w:val="0"/>
-        <w:szCs w:val="0"/>
-        <w:u w:color="000000"/>
-        <w:bdr w:val="none" w:sz="0" w:space="0" w:color="000000"/>
-        <w:shd w:val="clear" w:color="000000" w:fill="000000"/>
-        <w:lang w:eastAsia="x-none" w:bidi="x-none"/>
-      </w:rPr>
-    </w:pPr>
-  </w:p>
-  <w:p>
-    <w:pPr>
-      <w:tabs>
-        <w:tab w:val="left" w:pos="2151"/>
-      </w:tabs>
-      <w:rPr>
-        <w:rFonts w:ascii="Times New Roman" w:eastAsia="Times New Roman" w:hAnsi="Times New Roman"/>
-        <w:snapToGrid w:val="0"/>
-        <w:color w:val="000000"/>
-        <w:w w:val="0"/>
-        <w:sz w:val="0"/>
-        <w:szCs w:val="0"/>
-        <w:u w:color="000000"/>
-        <w:bdr w:val="none" w:sz="0" w:space="0" w:color="000000"/>
-        <w:shd w:val="clear" w:color="000000" w:fill="000000"/>
-        <w:lang w:eastAsia="x-none" w:bidi="x-none"/>
-      </w:rPr>
-    </w:pPr>
-    <w:r>
-      <w:rPr>
-        <w:rFonts w:ascii="Times New Roman" w:eastAsia="Times New Roman" w:hAnsi="Times New Roman"/>
-        <w:snapToGrid w:val="0"/>
-        <w:color w:val="000000"/>
-        <w:w w:val="0"/>
-        <w:sz w:val="0"/>
-        <w:szCs w:val="0"/>
-        <w:u w:color="000000"/>
-        <w:bdr w:val="none" w:sz="0" w:space="0" w:color="000000"/>
-        <w:shd w:val="clear" w:color="000000" w:fill="000000"/>
-        <w:lang w:eastAsia="x-none" w:bidi="x-none"/>
-      </w:rPr>
-      <w:tab/>
-    </w:r>
   </w:p>
   <w:p>
     <w:pPr>
@@ -2878,7 +2893,7 @@
           <wp:extent cx="3895725" cy="6457315"/>
           <wp:effectExtent l="0" t="0" r="9525" b="635"/>
           <wp:wrapNone/>
-          <wp:docPr id="365863" name="Imagen 8"/>
+          <wp:docPr id="1887557934" name="Imagen 8"/>
           <wp:cNvGraphicFramePr>
             <a:graphicFrameLocks xmlns:a="http://schemas.openxmlformats.org/drawingml/2006/main" noChangeAspect="1"/>
           </wp:cNvGraphicFramePr>
@@ -2936,6 +2951,16 @@
         </wp:anchor>
       </w:drawing>
     </w:r>
+  </w:p>
+</w:hdr>
+</file>
+
+<file path=word/header3.xml><?xml version="1.0" encoding="utf-8"?>
+<w:hdr xmlns:wpc="http://schemas.microsoft.com/office/word/2010/wordprocessingCanvas" xmlns:cx="http://schemas.microsoft.com/office/drawing/2014/chartex" xmlns:cx1="http://schemas.microsoft.com/office/drawing/2015/9/8/chartex" xmlns:cx2="http://schemas.microsoft.com/office/drawing/2015/10/21/chartex" xmlns:cx3="http://schemas.microsoft.com/office/drawing/2016/5/9/chartex" xmlns:cx4="http://schemas.microsoft.com/office/drawing/2016/5/10/chartex" xmlns:cx5="http://schemas.microsoft.com/office/drawing/2016/5/11/chartex" xmlns:cx6="http://schemas.microsoft.com/office/drawing/2016/5/12/chartex" xmlns:cx7="http://schemas.microsoft.com/office/drawing/2016/5/13/chartex" xmlns:cx8="http://schemas.microsoft.com/office/drawing/2016/5/14/chartex" xmlns:mc="http://schemas.openxmlformats.org/markup-compatibility/2006" xmlns:aink="http://schemas.microsoft.com/office/drawing/2016/ink" xmlns:am3d="http://schemas.microsoft.com/office/drawing/2017/model3d" xmlns:o="urn:schemas-microsoft-com:office:office" xmlns:oel="http://schemas.microsoft.com/office/2019/extlst" xmlns:r="http://schemas.openxmlformats.org/officeDocument/2006/relationships" xmlns:m="http://schemas.openxmlformats.org/officeDocument/2006/math" xmlns:v="urn:schemas-microsoft-com:vml" xmlns:wp14="http://schemas.microsoft.com/office/word/2010/wordprocessingDrawing" xmlns:wp="http://schemas.openxmlformats.org/drawingml/2006/wordprocessingDrawing" xmlns:w10="urn:schemas-microsoft-com:office:word" xmlns:w="http://schemas.openxmlformats.org/wordprocessingml/2006/main" xmlns:w14="http://schemas.microsoft.com/office/word/2010/wordml" xmlns:w15="http://schemas.microsoft.com/office/word/2012/wordml" xmlns:w16cex="http://schemas.microsoft.com/office/word/2018/wordml/cex" xmlns:w16cid="http://schemas.microsoft.com/office/word/2016/wordml/cid" xmlns:w16="http://schemas.microsoft.com/office/word/2018/wordml" xmlns:w16du="http://schemas.microsoft.com/office/word/2023/wordml/word16du" xmlns:w16sdtdh="http://schemas.microsoft.com/office/word/2020/wordml/sdtdatahash" xmlns:w16sdtfl="http://schemas.microsoft.com/office/word/2024/wordml/sdtformatlock" xmlns:w16se="http://schemas.microsoft.com/office/word/2015/wordml/symex" xmlns:wpg="http://schemas.microsoft.com/office/word/2010/wordprocessingGroup" xmlns:wpi="http://schemas.microsoft.com/office/word/2010/wordprocessingInk" xmlns:wne="http://schemas.microsoft.com/office/word/2006/wordml" xmlns:wps="http://schemas.microsoft.com/office/word/2010/wordprocessingShape" mc:Ignorable="w14 w15 w16se w16cid w16 w16cex w16sdtdh w16sdtfl w16du wp14">
+  <w:p>
+    <w:pPr>
+      <w:pStyle w:val="Encabezado"/>
+    </w:pPr>
   </w:p>
 </w:hdr>
 </file>
@@ -3411,6 +3436,7 @@
     <w:name w:val="Pie de página Car"/>
     <w:link w:val="Piedepgina"/>
     <w:uiPriority w:val="99"/>
+    <w:qFormat/>
     <w:rsid w:val="003608AE"/>
     <w:rPr>
       <w:rFonts w:ascii="Calibri" w:eastAsia="Calibri" w:hAnsi="Calibri" w:cs="Times New Roman"/>

</xml_diff>